<commit_message>
adjusted stretch deliverable and user story to show film trailer deliverable
</commit_message>
<xml_diff>
--- a/userStory.docx
+++ b/userStory.docx
@@ -160,27 +160,14 @@
           <w:rFonts w:ascii="Times New Roman" w:eastAsia="Times New Roman" w:hAnsi="Times New Roman" w:cs="Times New Roman"/>
           <w:color w:val="000000"/>
         </w:rPr>
-        <w:t>As a user, when I click on a card, it should flip to reveal a movie poster, with detail information about the movie (title, year, synopsis, cast)</w:t>
+        <w:t xml:space="preserve">As a user, </w:t>
       </w:r>
-    </w:p>
-    <w:p>
-      <w:pPr>
-        <w:numPr>
-          <w:ilvl w:val="0"/>
-          <w:numId w:val="2"/>
-        </w:numPr>
-        <w:textAlignment w:val="baseline"/>
+      <w:r>
         <w:rPr>
           <w:rFonts w:ascii="Times New Roman" w:eastAsia="Times New Roman" w:hAnsi="Times New Roman" w:cs="Times New Roman"/>
           <w:color w:val="000000"/>
         </w:rPr>
-      </w:pPr>
-      <w:r>
-        <w:rPr>
-          <w:rFonts w:ascii="Times New Roman" w:eastAsia="Times New Roman" w:hAnsi="Times New Roman" w:cs="Times New Roman"/>
-          <w:color w:val="000000"/>
-        </w:rPr>
-        <w:t>As a user, if I click a second card and it matches, the cards will stay revealed (flipped over), if they do not match, they will flip back over.</w:t>
+        <w:t xml:space="preserve">I will be able to see a trailer for the movie I searched for. The trailer will show inside the “theater” which will load next to the movie information. </w:t>
       </w:r>
       <w:bookmarkStart w:id="0" w:name="_GoBack"/>
       <w:bookmarkEnd w:id="0"/>

</xml_diff>